<commit_message>
opdateret med nyt link til MS DLL
</commit_message>
<xml_diff>
--- a/poc/doc/OIOIDWS overview and installation_v11.docx
+++ b/poc/doc/OIOIDWS overview and installation_v11.docx
@@ -75,6 +75,11 @@
       </w:pPr>
     </w:p>
     <w:p>
+      <w:pPr>
+        <w:rPr>
+          <w:b/>
+        </w:rPr>
+      </w:pPr>
       <w:r>
         <w:br w:type="page"/>
       </w:r>
@@ -18332,15 +18337,60 @@
           <w:szCs w:val="22"/>
           <w:lang w:val="en-US" w:eastAsia="en-US"/>
         </w:rPr>
-        <w:t xml:space="preserve"> cannot be downloaded from Microsoft, but are available on the OIOIDWS group on digitaliser.dk: </w:t>
+        <w:t xml:space="preserve"> cannot be </w:t>
       </w:r>
       <w:r>
         <w:rPr>
           <w:szCs w:val="22"/>
           <w:lang w:val="en-US" w:eastAsia="en-US"/>
         </w:rPr>
-        <w:t>http://digitaliser.dk/group/705156</w:t>
-      </w:r>
+        <w:t xml:space="preserve">directly </w:t>
+      </w:r>
+      <w:r>
+        <w:rPr>
+          <w:szCs w:val="22"/>
+          <w:lang w:val="en-US" w:eastAsia="en-US"/>
+        </w:rPr>
+        <w:t xml:space="preserve">downloaded from Microsoft, but </w:t>
+      </w:r>
+      <w:r>
+        <w:rPr>
+          <w:szCs w:val="22"/>
+          <w:lang w:val="en-US" w:eastAsia="en-US"/>
+        </w:rPr>
+        <w:t>links are</w:t>
+      </w:r>
+      <w:r>
+        <w:rPr>
+          <w:szCs w:val="22"/>
+          <w:lang w:val="en-US" w:eastAsia="en-US"/>
+        </w:rPr>
+        <w:t xml:space="preserve"> available on the OIOIDWS group </w:t>
+      </w:r>
+      <w:r>
+        <w:rPr>
+          <w:szCs w:val="22"/>
+          <w:lang w:val="en-US" w:eastAsia="en-US"/>
+        </w:rPr>
+        <w:t>at</w:t>
+      </w:r>
+      <w:r>
+        <w:rPr>
+          <w:szCs w:val="22"/>
+          <w:lang w:val="en-US" w:eastAsia="en-US"/>
+        </w:rPr>
+        <w:t xml:space="preserve"> digitaliser.dk: </w:t>
+      </w:r>
+      <w:hyperlink r:id="rId23" w:history="1">
+        <w:r>
+          <w:rPr>
+            <w:rStyle w:val="Hyperlink"/>
+            <w:szCs w:val="22"/>
+            <w:lang w:val="en-US" w:eastAsia="en-US"/>
+          </w:rPr>
+          <w:t>http://digitaliser.dk/resource/756930</w:t>
+        </w:r>
+      </w:hyperlink>
     </w:p>
     <w:p>
       <w:pPr>
@@ -18822,7 +18872,7 @@
         </w:rPr>
         <w:t xml:space="preserve"> is alive by entering </w:t>
       </w:r>
-      <w:hyperlink r:id="rId23" w:history="1">
+      <w:hyperlink r:id="rId24" w:history="1">
         <w:r>
           <w:rPr>
             <w:rStyle w:val="Hyperlink"/>
@@ -18903,7 +18953,7 @@
                     </pic:cNvPicPr>
                   </pic:nvPicPr>
                   <pic:blipFill>
-                    <a:blip r:embed="rId24" cstate="print"/>
+                    <a:blip r:embed="rId25" cstate="print"/>
                     <a:srcRect t="14286"/>
                     <a:stretch>
                       <a:fillRect/>
@@ -21334,7 +21384,7 @@
         </w:rPr>
         <w:t xml:space="preserve">In the example code, an ADFS server is installed on the URL </w:t>
       </w:r>
-      <w:hyperlink r:id="rId25" w:history="1">
+      <w:hyperlink r:id="rId26" w:history="1">
         <w:r>
           <w:rPr>
             <w:rStyle w:val="Hyperlink"/>
@@ -21667,8 +21717,8 @@
       <w:bookmarkEnd w:id="36"/>
     </w:p>
     <w:sectPr>
-      <w:headerReference w:type="default" r:id="rId26"/>
-      <w:footerReference w:type="default" r:id="rId27"/>
+      <w:headerReference w:type="default" r:id="rId27"/>
+      <w:footerReference w:type="default" r:id="rId28"/>
       <w:footnotePr>
         <w:pos w:val="beneathText"/>
       </w:footnotePr>
@@ -21894,7 +21944,7 @@
         <w:rFonts w:ascii="Eurostile" w:hAnsi="Eurostile"/>
         <w:noProof/>
       </w:rPr>
-      <w:t>2</w:t>
+      <w:t>18</w:t>
     </w:r>
     <w:r>
       <w:rPr>
@@ -29671,7 +29721,7 @@
 </file>
 
 <file path=customXml/itemProps1.xml><?xml version="1.0" encoding="utf-8"?>
-<ds:datastoreItem xmlns:ds="http://schemas.openxmlformats.org/officeDocument/2006/customXml" ds:itemID="{AA6D00CE-498E-4AF8-AB61-BE9B6FE3A61C}">
+<ds:datastoreItem xmlns:ds="http://schemas.openxmlformats.org/officeDocument/2006/customXml" ds:itemID="{B6173C35-5B5A-4E8F-9FE6-5B3ED5EA28AC}">
   <ds:schemaRefs>
     <ds:schemaRef ds:uri="http://schemas.openxmlformats.org/officeDocument/2006/bibliography"/>
   </ds:schemaRefs>

</xml_diff>